<commit_message>
Added the code for creating InternalTransfer as well.
</commit_message>
<xml_diff>
--- a/doc/AN Tracker Backend_v1.1.docx
+++ b/doc/AN Tracker Backend_v1.1.docx
@@ -5412,7 +5412,37 @@
               <w:rPr>
                 <w:lang w:val="en-IN"/>
               </w:rPr>
-              <w:t xml:space="preserve">) is updated and it’s current balance is subtracted with </w:t>
+              <w:t xml:space="preserve">) is updated and it’s current balance is </w:t>
+            </w:r>
+            <w:del w:id="18" w:author="nyadav.idmworks@outlook.com" w:date="2020-04-30T18:07:00Z">
+              <w:r>
+                <w:rPr>
+                  <w:lang w:val="en-IN"/>
+                </w:rPr>
+                <w:delText xml:space="preserve">subtracted </w:delText>
+              </w:r>
+            </w:del>
+            <w:ins w:id="19" w:author="nyadav.idmworks@outlook.com" w:date="2020-04-30T18:07:00Z">
+              <w:r>
+                <w:rPr>
+                  <w:lang w:val="en-IN"/>
+                </w:rPr>
+                <w:t>added</w:t>
+              </w:r>
+              <w:bookmarkStart w:id="20" w:name="_GoBack"/>
+              <w:bookmarkEnd w:id="20"/>
+              <w:r>
+                <w:rPr>
+                  <w:lang w:val="en-IN"/>
+                </w:rPr>
+                <w:t xml:space="preserve"> </w:t>
+              </w:r>
+            </w:ins>
+            <w:r>
+              <w:rPr>
+                <w:lang w:val="en-IN"/>
+              </w:rPr>
+              <w:t xml:space="preserve">with </w:t>
             </w:r>
             <w:r>
               <w:rPr>
@@ -11319,11 +11349,11 @@
           <w:numId w:val="4"/>
         </w:numPr>
         <w:rPr>
-          <w:del w:id="18" w:author="nyadav.idmworks@outlook.com" w:date="2020-04-29T10:48:00Z"/>
-          <w:lang w:val="en-IN"/>
-        </w:rPr>
-      </w:pPr>
-      <w:del w:id="19" w:author="nyadav.idmworks@outlook.com" w:date="2020-04-29T10:48:00Z">
+          <w:del w:id="21" w:author="nyadav.idmworks@outlook.com" w:date="2020-04-29T10:48:00Z"/>
+          <w:lang w:val="en-IN"/>
+        </w:rPr>
+      </w:pPr>
+      <w:del w:id="22" w:author="nyadav.idmworks@outlook.com" w:date="2020-04-29T10:48:00Z">
         <w:r>
           <w:rPr>
             <w:lang w:val="en-IN"/>
@@ -11346,8 +11376,6 @@
           <w:lang w:val="en-IN"/>
         </w:rPr>
       </w:pPr>
-      <w:bookmarkStart w:id="20" w:name="_GoBack"/>
-      <w:bookmarkEnd w:id="20"/>
       <w:r>
         <w:rPr>
           <w:lang w:val="en-IN"/>
@@ -11375,7 +11403,7 @@
         </w:rPr>
         <w:t>Type: (Text)</w:t>
       </w:r>
-      <w:ins w:id="21" w:author="nyadav.idmworks@outlook.com" w:date="2020-04-27T13:26:00Z">
+      <w:ins w:id="23" w:author="nyadav.idmworks@outlook.com" w:date="2020-04-27T13:26:00Z">
         <w:r>
           <w:rPr>
             <w:lang w:val="en-IN"/>
@@ -11449,7 +11477,7 @@
         </w:rPr>
         <w:t>)</w:t>
       </w:r>
-      <w:ins w:id="22" w:author="nyadav.idmworks@outlook.com" w:date="2020-04-27T13:26:00Z">
+      <w:ins w:id="24" w:author="nyadav.idmworks@outlook.com" w:date="2020-04-27T13:26:00Z">
         <w:r>
           <w:rPr>
             <w:lang w:val="en-IN"/>
@@ -11461,7 +11489,7 @@
             <w:b/>
             <w:bCs/>
             <w:lang w:val="en-IN"/>
-            <w:rPrChange w:id="23" w:author="nyadav.idmworks@outlook.com" w:date="2020-04-27T13:26:00Z">
+            <w:rPrChange w:id="25" w:author="nyadav.idmworks@outlook.com" w:date="2020-04-27T13:26:00Z">
               <w:rPr>
                 <w:lang w:val="en-IN"/>
               </w:rPr>
@@ -11744,11 +11772,11 @@
                 <w:tab w:val="left" w:pos="5306"/>
               </w:tabs>
               <w:rPr>
-                <w:ins w:id="24" w:author="nyadav.idmworks@outlook.com" w:date="2020-04-27T13:28:00Z"/>
-                <w:lang w:val="en-IN"/>
-              </w:rPr>
-            </w:pPr>
-            <w:del w:id="25" w:author="nyadav.idmworks@outlook.com" w:date="2020-04-27T13:27:00Z">
+                <w:ins w:id="26" w:author="nyadav.idmworks@outlook.com" w:date="2020-04-27T13:28:00Z"/>
+                <w:lang w:val="en-IN"/>
+              </w:rPr>
+            </w:pPr>
+            <w:del w:id="27" w:author="nyadav.idmworks@outlook.com" w:date="2020-04-27T13:27:00Z">
               <w:r>
                 <w:rPr>
                   <w:lang w:val="en-IN"/>
@@ -11782,10 +11810,10 @@
               </w:tabs>
               <w:ind w:left="360"/>
               <w:rPr>
-                <w:del w:id="26" w:author="nyadav.idmworks@outlook.com" w:date="2020-04-27T13:57:00Z"/>
-                <w:lang w:val="en-IN"/>
-              </w:rPr>
-              <w:pPrChange w:id="27" w:author="nyadav.idmworks@outlook.com" w:date="2020-04-27T13:27:00Z">
+                <w:del w:id="28" w:author="nyadav.idmworks@outlook.com" w:date="2020-04-27T13:57:00Z"/>
+                <w:lang w:val="en-IN"/>
+              </w:rPr>
+              <w:pPrChange w:id="29" w:author="nyadav.idmworks@outlook.com" w:date="2020-04-27T13:27:00Z">
                 <w:pPr>
                   <w:tabs>
                     <w:tab w:val="left" w:pos="5306"/>
@@ -11793,7 +11821,7 @@
                 </w:pPr>
               </w:pPrChange>
             </w:pPr>
-            <w:del w:id="28" w:author="nyadav.idmworks@outlook.com" w:date="2020-04-27T13:57:00Z">
+            <w:del w:id="30" w:author="nyadav.idmworks@outlook.com" w:date="2020-04-27T13:57:00Z">
               <w:r>
                 <w:rPr>
                   <w:lang w:val="en-IN"/>
@@ -11832,7 +11860,7 @@
       </w:tr>
       <w:tr>
         <w:trPr>
-          <w:ins w:id="29" w:author="nyadav.idmworks@outlook.com" w:date="2020-04-27T13:28:00Z"/>
+          <w:ins w:id="31" w:author="nyadav.idmworks@outlook.com" w:date="2020-04-27T13:28:00Z"/>
         </w:trPr>
         <w:tc>
           <w:tcPr>
@@ -11844,11 +11872,11 @@
                 <w:tab w:val="left" w:pos="5306"/>
               </w:tabs>
               <w:rPr>
-                <w:ins w:id="30" w:author="nyadav.idmworks@outlook.com" w:date="2020-04-27T13:28:00Z"/>
-                <w:lang w:val="en-IN"/>
-              </w:rPr>
-            </w:pPr>
-            <w:ins w:id="31" w:author="nyadav.idmworks@outlook.com" w:date="2020-04-27T13:28:00Z">
+                <w:ins w:id="32" w:author="nyadav.idmworks@outlook.com" w:date="2020-04-27T13:28:00Z"/>
+                <w:lang w:val="en-IN"/>
+              </w:rPr>
+            </w:pPr>
+            <w:ins w:id="33" w:author="nyadav.idmworks@outlook.com" w:date="2020-04-27T13:28:00Z">
               <w:r>
                 <w:rPr>
                   <w:lang w:val="en-IN"/>
@@ -11868,11 +11896,11 @@
                 <w:tab w:val="left" w:pos="5306"/>
               </w:tabs>
               <w:rPr>
-                <w:ins w:id="32" w:author="nyadav.idmworks@outlook.com" w:date="2020-04-27T13:28:00Z"/>
-                <w:lang w:val="en-IN"/>
-              </w:rPr>
-            </w:pPr>
-            <w:ins w:id="33" w:author="nyadav.idmworks@outlook.com" w:date="2020-04-27T13:28:00Z">
+                <w:ins w:id="34" w:author="nyadav.idmworks@outlook.com" w:date="2020-04-27T13:28:00Z"/>
+                <w:lang w:val="en-IN"/>
+              </w:rPr>
+            </w:pPr>
+            <w:ins w:id="35" w:author="nyadav.idmworks@outlook.com" w:date="2020-04-27T13:28:00Z">
               <w:r>
                 <w:rPr>
                   <w:lang w:val="en-IN"/>
@@ -11892,10 +11920,10 @@
                 <w:tab w:val="left" w:pos="5306"/>
               </w:tabs>
               <w:rPr>
-                <w:ins w:id="34" w:author="nyadav.idmworks@outlook.com" w:date="2020-04-27T13:28:00Z"/>
-                <w:lang w:val="en-IN"/>
-              </w:rPr>
-              <w:pPrChange w:id="35" w:author="nyadav.idmworks@outlook.com" w:date="2020-04-27T13:28:00Z">
+                <w:ins w:id="36" w:author="nyadav.idmworks@outlook.com" w:date="2020-04-27T13:28:00Z"/>
+                <w:lang w:val="en-IN"/>
+              </w:rPr>
+              <w:pPrChange w:id="37" w:author="nyadav.idmworks@outlook.com" w:date="2020-04-27T13:28:00Z">
                 <w:pPr>
                   <w:pStyle w:val="ListParagraph"/>
                   <w:numPr>
@@ -11908,7 +11936,7 @@
                 </w:pPr>
               </w:pPrChange>
             </w:pPr>
-            <w:ins w:id="36" w:author="nyadav.idmworks@outlook.com" w:date="2020-04-27T13:28:00Z">
+            <w:ins w:id="38" w:author="nyadav.idmworks@outlook.com" w:date="2020-04-27T13:28:00Z">
               <w:r>
                 <w:rPr>
                   <w:lang w:val="en-IN"/>
@@ -11916,13 +11944,13 @@
                 <w:t xml:space="preserve">If it is changed from </w:t>
               </w:r>
             </w:ins>
-            <w:ins w:id="37" w:author="nyadav.idmworks@outlook.com" w:date="2020-04-27T13:29:00Z">
+            <w:ins w:id="39" w:author="nyadav.idmworks@outlook.com" w:date="2020-04-27T13:29:00Z">
               <w:r>
                 <w:rPr>
                   <w:b/>
                   <w:bCs/>
                   <w:lang w:val="en-IN"/>
-                  <w:rPrChange w:id="38" w:author="nyadav.idmworks@outlook.com" w:date="2020-04-27T13:32:00Z">
+                  <w:rPrChange w:id="40" w:author="nyadav.idmworks@outlook.com" w:date="2020-04-27T13:32:00Z">
                     <w:rPr>
                       <w:lang w:val="en-IN"/>
                     </w:rPr>
@@ -14849,7 +14877,7 @@
                 <w:tab w:val="left" w:pos="5306"/>
               </w:tabs>
               <w:rPr>
-                <w:ins w:id="39" w:author="nyadav.idmworks@outlook.com" w:date="2020-04-27T13:38:00Z"/>
+                <w:ins w:id="41" w:author="nyadav.idmworks@outlook.com" w:date="2020-04-27T13:38:00Z"/>
                 <w:lang w:val="en-IN"/>
               </w:rPr>
             </w:pPr>
@@ -20809,7 +20837,7 @@
     <w:p>
       <w:pPr>
         <w:rPr>
-          <w:ins w:id="40" w:author="nyadav.idmworks@outlook.com" w:date="2020-04-26T16:52:00Z"/>
+          <w:ins w:id="42" w:author="nyadav.idmworks@outlook.com" w:date="2020-04-26T16:52:00Z"/>
           <w:lang w:val="en-IN"/>
         </w:rPr>
       </w:pPr>
@@ -20861,13 +20889,13 @@
     <w:p>
       <w:pPr>
         <w:rPr>
-          <w:ins w:id="41" w:author="nyadav.idmworks@outlook.com" w:date="2020-04-26T16:52:00Z"/>
+          <w:ins w:id="43" w:author="nyadav.idmworks@outlook.com" w:date="2020-04-26T16:52:00Z"/>
           <w:b/>
           <w:bCs/>
           <w:lang w:val="en-IN"/>
         </w:rPr>
       </w:pPr>
-      <w:ins w:id="42" w:author="nyadav.idmworks@outlook.com" w:date="2020-04-26T16:52:00Z">
+      <w:ins w:id="44" w:author="nyadav.idmworks@outlook.com" w:date="2020-04-26T16:52:00Z">
         <w:r>
           <w:rPr>
             <w:b/>
@@ -20886,7 +20914,7 @@
           <w:t>If a customer paid me in two different accounts then how would I handle that ? Different cases c</w:t>
         </w:r>
       </w:ins>
-      <w:ins w:id="43" w:author="nyadav.idmworks@outlook.com" w:date="2020-04-26T16:53:00Z">
+      <w:ins w:id="45" w:author="nyadav.idmworks@outlook.com" w:date="2020-04-26T16:53:00Z">
         <w:r>
           <w:rPr>
             <w:b/>
@@ -20900,11 +20928,11 @@
     <w:p>
       <w:pPr>
         <w:rPr>
-          <w:ins w:id="44" w:author="nyadav.idmworks@outlook.com" w:date="2020-04-26T16:54:00Z"/>
-          <w:lang w:val="en-IN"/>
-        </w:rPr>
-      </w:pPr>
-      <w:ins w:id="45" w:author="nyadav.idmworks@outlook.com" w:date="2020-04-26T16:52:00Z">
+          <w:ins w:id="46" w:author="nyadav.idmworks@outlook.com" w:date="2020-04-26T16:54:00Z"/>
+          <w:lang w:val="en-IN"/>
+        </w:rPr>
+      </w:pPr>
+      <w:ins w:id="47" w:author="nyadav.idmworks@outlook.com" w:date="2020-04-26T16:52:00Z">
         <w:r>
           <w:rPr>
             <w:b/>
@@ -20914,11 +20942,11 @@
           <w:t xml:space="preserve">A: </w:t>
         </w:r>
       </w:ins>
-      <w:ins w:id="46" w:author="nyadav.idmworks@outlook.com" w:date="2020-04-26T16:54:00Z">
+      <w:ins w:id="48" w:author="nyadav.idmworks@outlook.com" w:date="2020-04-26T16:54:00Z">
         <w:r>
           <w:rPr>
             <w:lang w:val="en-IN"/>
-            <w:rPrChange w:id="47" w:author="nyadav.idmworks@outlook.com" w:date="2020-04-26T16:55:00Z">
+            <w:rPrChange w:id="49" w:author="nyadav.idmworks@outlook.com" w:date="2020-04-26T16:55:00Z">
               <w:rPr>
                 <w:b/>
                 <w:bCs/>
@@ -20939,11 +20967,11 @@
     <w:p>
       <w:pPr>
         <w:rPr>
-          <w:ins w:id="48" w:author="nyadav.idmworks@outlook.com" w:date="2020-04-26T16:54:00Z"/>
-          <w:lang w:val="en-IN"/>
-        </w:rPr>
-      </w:pPr>
-      <w:ins w:id="49" w:author="nyadav.idmworks@outlook.com" w:date="2020-04-26T16:54:00Z">
+          <w:ins w:id="50" w:author="nyadav.idmworks@outlook.com" w:date="2020-04-26T16:54:00Z"/>
+          <w:lang w:val="en-IN"/>
+        </w:rPr>
+      </w:pPr>
+      <w:ins w:id="51" w:author="nyadav.idmworks@outlook.com" w:date="2020-04-26T16:54:00Z">
         <w:r>
           <w:rPr>
             <w:lang w:val="en-IN"/>
@@ -20951,7 +20979,7 @@
           <w:t>Case1: You will create two transaction</w:t>
         </w:r>
       </w:ins>
-      <w:ins w:id="50" w:author="nyadav.idmworks@outlook.com" w:date="2020-04-26T16:55:00Z">
+      <w:ins w:id="52" w:author="nyadav.idmworks@outlook.com" w:date="2020-04-26T16:55:00Z">
         <w:r>
           <w:rPr>
             <w:lang w:val="en-IN"/>
@@ -20969,11 +20997,11 @@
     <w:p>
       <w:pPr>
         <w:rPr>
-          <w:ins w:id="51" w:author="nyadav.idmworks@outlook.com" w:date="2020-04-26T16:57:00Z"/>
-          <w:lang w:val="en-IN"/>
-        </w:rPr>
-      </w:pPr>
-      <w:ins w:id="52" w:author="nyadav.idmworks@outlook.com" w:date="2020-04-26T16:54:00Z">
+          <w:ins w:id="53" w:author="nyadav.idmworks@outlook.com" w:date="2020-04-26T16:57:00Z"/>
+          <w:lang w:val="en-IN"/>
+        </w:rPr>
+      </w:pPr>
+      <w:ins w:id="54" w:author="nyadav.idmworks@outlook.com" w:date="2020-04-26T16:54:00Z">
         <w:r>
           <w:rPr>
             <w:lang w:val="en-IN"/>
@@ -20981,7 +21009,7 @@
           <w:t>Case</w:t>
         </w:r>
       </w:ins>
-      <w:ins w:id="53" w:author="nyadav.idmworks@outlook.com" w:date="2020-04-26T16:55:00Z">
+      <w:ins w:id="55" w:author="nyadav.idmworks@outlook.com" w:date="2020-04-26T16:55:00Z">
         <w:r>
           <w:rPr>
             <w:lang w:val="en-IN"/>
@@ -20989,7 +21017,7 @@
           <w:t>2:</w:t>
         </w:r>
       </w:ins>
-      <w:ins w:id="54" w:author="nyadav.idmworks@outlook.com" w:date="2020-04-26T16:56:00Z">
+      <w:ins w:id="56" w:author="nyadav.idmworks@outlook.com" w:date="2020-04-26T16:56:00Z">
         <w:r>
           <w:rPr>
             <w:lang w:val="en-IN"/>
@@ -20997,7 +21025,7 @@
           <w:t xml:space="preserve"> Ideally other person should create the transaction from his login but in case not then you can create for yourself and </w:t>
         </w:r>
       </w:ins>
-      <w:ins w:id="55" w:author="nyadav.idmworks@outlook.com" w:date="2020-04-26T16:57:00Z">
+      <w:ins w:id="57" w:author="nyadav.idmworks@outlook.com" w:date="2020-04-26T16:57:00Z">
         <w:r>
           <w:rPr>
             <w:lang w:val="en-IN"/>
@@ -21009,11 +21037,11 @@
     <w:p>
       <w:pPr>
         <w:rPr>
-          <w:ins w:id="56" w:author="nyadav.idmworks@outlook.com" w:date="2020-04-26T16:57:00Z"/>
-          <w:lang w:val="en-IN"/>
-        </w:rPr>
-      </w:pPr>
-      <w:ins w:id="57" w:author="nyadav.idmworks@outlook.com" w:date="2020-04-26T16:57:00Z">
+          <w:ins w:id="58" w:author="nyadav.idmworks@outlook.com" w:date="2020-04-26T16:57:00Z"/>
+          <w:lang w:val="en-IN"/>
+        </w:rPr>
+      </w:pPr>
+      <w:ins w:id="59" w:author="nyadav.idmworks@outlook.com" w:date="2020-04-26T16:57:00Z">
         <w:r>
           <w:rPr>
             <w:lang w:val="en-IN"/>
@@ -21025,21 +21053,21 @@
     <w:p>
       <w:pPr>
         <w:rPr>
-          <w:ins w:id="58" w:author="nyadav.idmworks@outlook.com" w:date="2020-04-26T16:52:00Z"/>
-          <w:lang w:val="en-IN"/>
-        </w:rPr>
-      </w:pPr>
-    </w:p>
-    <w:p>
-      <w:pPr>
-        <w:rPr>
-          <w:ins w:id="59" w:author="nyadav.idmworks@outlook.com" w:date="2020-04-26T16:58:00Z"/>
+          <w:ins w:id="60" w:author="nyadav.idmworks@outlook.com" w:date="2020-04-26T16:52:00Z"/>
+          <w:lang w:val="en-IN"/>
+        </w:rPr>
+      </w:pPr>
+    </w:p>
+    <w:p>
+      <w:pPr>
+        <w:rPr>
+          <w:ins w:id="61" w:author="nyadav.idmworks@outlook.com" w:date="2020-04-26T16:58:00Z"/>
           <w:b/>
           <w:bCs/>
           <w:lang w:val="en-IN"/>
         </w:rPr>
       </w:pPr>
-      <w:ins w:id="60" w:author="nyadav.idmworks@outlook.com" w:date="2020-04-26T16:58:00Z">
+      <w:ins w:id="62" w:author="nyadav.idmworks@outlook.com" w:date="2020-04-26T16:58:00Z">
         <w:r>
           <w:rPr>
             <w:b/>
@@ -21069,11 +21097,11 @@
     <w:p>
       <w:pPr>
         <w:rPr>
-          <w:ins w:id="61" w:author="nyadav.idmworks@outlook.com" w:date="2020-04-26T17:00:00Z"/>
-          <w:lang w:val="en-IN"/>
-          <w:rPrChange w:id="62" w:author="nyadav.idmworks@outlook.com" w:date="2020-04-26T17:00:00Z">
+          <w:ins w:id="63" w:author="nyadav.idmworks@outlook.com" w:date="2020-04-26T17:00:00Z"/>
+          <w:lang w:val="en-IN"/>
+          <w:rPrChange w:id="64" w:author="nyadav.idmworks@outlook.com" w:date="2020-04-26T17:00:00Z">
             <w:rPr>
-              <w:ins w:id="63" w:author="nyadav.idmworks@outlook.com" w:date="2020-04-26T17:00:00Z"/>
+              <w:ins w:id="65" w:author="nyadav.idmworks@outlook.com" w:date="2020-04-26T17:00:00Z"/>
               <w:b/>
               <w:bCs/>
               <w:lang w:val="en-IN"/>
@@ -21081,7 +21109,7 @@
           </w:rPrChange>
         </w:rPr>
       </w:pPr>
-      <w:ins w:id="64" w:author="nyadav.idmworks@outlook.com" w:date="2020-04-26T16:59:00Z">
+      <w:ins w:id="66" w:author="nyadav.idmworks@outlook.com" w:date="2020-04-26T16:59:00Z">
         <w:r>
           <w:rPr>
             <w:b/>
@@ -21093,7 +21121,7 @@
         <w:r>
           <w:rPr>
             <w:lang w:val="en-IN"/>
-            <w:rPrChange w:id="65" w:author="nyadav.idmworks@outlook.com" w:date="2020-04-26T17:00:00Z">
+            <w:rPrChange w:id="67" w:author="nyadav.idmworks@outlook.com" w:date="2020-04-26T17:00:00Z">
               <w:rPr>
                 <w:b/>
                 <w:bCs/>
@@ -21104,11 +21132,11 @@
           <w:t>In this case assuming current account is owned by you (Owner)</w:t>
         </w:r>
       </w:ins>
-      <w:ins w:id="66" w:author="nyadav.idmworks@outlook.com" w:date="2020-04-26T17:00:00Z">
+      <w:ins w:id="68" w:author="nyadav.idmworks@outlook.com" w:date="2020-04-26T17:00:00Z">
         <w:r>
           <w:rPr>
             <w:lang w:val="en-IN"/>
-            <w:rPrChange w:id="67" w:author="nyadav.idmworks@outlook.com" w:date="2020-04-26T17:00:00Z">
+            <w:rPrChange w:id="69" w:author="nyadav.idmworks@outlook.com" w:date="2020-04-26T17:00:00Z">
               <w:rPr>
                 <w:b/>
                 <w:bCs/>
@@ -21123,11 +21151,11 @@
     <w:p>
       <w:pPr>
         <w:rPr>
-          <w:ins w:id="68" w:author="nyadav.idmworks@outlook.com" w:date="2020-04-26T17:00:00Z"/>
-          <w:lang w:val="en-IN"/>
-          <w:rPrChange w:id="69" w:author="nyadav.idmworks@outlook.com" w:date="2020-04-26T17:00:00Z">
+          <w:ins w:id="70" w:author="nyadav.idmworks@outlook.com" w:date="2020-04-26T17:00:00Z"/>
+          <w:lang w:val="en-IN"/>
+          <w:rPrChange w:id="71" w:author="nyadav.idmworks@outlook.com" w:date="2020-04-26T17:00:00Z">
             <w:rPr>
-              <w:ins w:id="70" w:author="nyadav.idmworks@outlook.com" w:date="2020-04-26T17:00:00Z"/>
+              <w:ins w:id="72" w:author="nyadav.idmworks@outlook.com" w:date="2020-04-26T17:00:00Z"/>
               <w:b/>
               <w:bCs/>
               <w:lang w:val="en-IN"/>
@@ -21135,11 +21163,11 @@
           </w:rPrChange>
         </w:rPr>
       </w:pPr>
-      <w:ins w:id="71" w:author="nyadav.idmworks@outlook.com" w:date="2020-04-26T17:00:00Z">
+      <w:ins w:id="73" w:author="nyadav.idmworks@outlook.com" w:date="2020-04-26T17:00:00Z">
         <w:r>
           <w:rPr>
             <w:lang w:val="en-IN"/>
-            <w:rPrChange w:id="72" w:author="nyadav.idmworks@outlook.com" w:date="2020-04-26T17:00:00Z">
+            <w:rPrChange w:id="74" w:author="nyadav.idmworks@outlook.com" w:date="2020-04-26T17:00:00Z">
               <w:rPr>
                 <w:b/>
                 <w:bCs/>
@@ -21154,11 +21182,11 @@
     <w:p>
       <w:pPr>
         <w:rPr>
-          <w:ins w:id="73" w:author="nyadav.idmworks@outlook.com" w:date="2020-04-26T17:01:00Z"/>
-          <w:lang w:val="en-IN"/>
-        </w:rPr>
-      </w:pPr>
-      <w:ins w:id="74" w:author="nyadav.idmworks@outlook.com" w:date="2020-04-26T17:00:00Z">
+          <w:ins w:id="75" w:author="nyadav.idmworks@outlook.com" w:date="2020-04-26T17:01:00Z"/>
+          <w:lang w:val="en-IN"/>
+        </w:rPr>
+      </w:pPr>
+      <w:ins w:id="76" w:author="nyadav.idmworks@outlook.com" w:date="2020-04-26T17:00:00Z">
         <w:r>
           <w:rPr>
             <w:lang w:val="en-IN"/>
@@ -21166,7 +21194,7 @@
           <w:t xml:space="preserve">One should be made </w:t>
         </w:r>
       </w:ins>
-      <w:ins w:id="75" w:author="nyadav.idmworks@outlook.com" w:date="2020-04-26T17:01:00Z">
+      <w:ins w:id="77" w:author="nyadav.idmworks@outlook.com" w:date="2020-04-26T17:01:00Z">
         <w:r>
           <w:rPr>
             <w:lang w:val="en-IN"/>
@@ -21174,7 +21202,7 @@
           <w:t>by the executive</w:t>
         </w:r>
       </w:ins>
-      <w:ins w:id="76" w:author="nyadav.idmworks@outlook.com" w:date="2020-04-26T17:02:00Z">
+      <w:ins w:id="78" w:author="nyadav.idmworks@outlook.com" w:date="2020-04-26T17:02:00Z">
         <w:r>
           <w:rPr>
             <w:lang w:val="en-IN"/>
@@ -21186,11 +21214,11 @@
     <w:p>
       <w:pPr>
         <w:rPr>
-          <w:ins w:id="77" w:author="nyadav.idmworks@outlook.com" w:date="2020-04-26T17:06:00Z"/>
-          <w:lang w:val="en-IN"/>
-        </w:rPr>
-      </w:pPr>
-      <w:ins w:id="78" w:author="nyadav.idmworks@outlook.com" w:date="2020-04-26T17:01:00Z">
+          <w:ins w:id="79" w:author="nyadav.idmworks@outlook.com" w:date="2020-04-26T17:06:00Z"/>
+          <w:lang w:val="en-IN"/>
+        </w:rPr>
+      </w:pPr>
+      <w:ins w:id="80" w:author="nyadav.idmworks@outlook.com" w:date="2020-04-26T17:01:00Z">
         <w:r>
           <w:rPr>
             <w:lang w:val="en-IN"/>
@@ -21198,7 +21226,7 @@
           <w:t xml:space="preserve">Other </w:t>
         </w:r>
       </w:ins>
-      <w:ins w:id="79" w:author="nyadav.idmworks@outlook.com" w:date="2020-04-26T17:02:00Z">
+      <w:ins w:id="81" w:author="nyadav.idmworks@outlook.com" w:date="2020-04-26T17:02:00Z">
         <w:r>
           <w:rPr>
             <w:lang w:val="en-IN"/>
@@ -21210,21 +21238,21 @@
     <w:p>
       <w:pPr>
         <w:rPr>
-          <w:ins w:id="80" w:author="nyadav.idmworks@outlook.com" w:date="2020-04-26T17:06:00Z"/>
-          <w:lang w:val="en-IN"/>
-        </w:rPr>
-      </w:pPr>
-    </w:p>
-    <w:p>
-      <w:pPr>
-        <w:rPr>
-          <w:ins w:id="81" w:author="nyadav.idmworks@outlook.com" w:date="2020-04-26T17:07:00Z"/>
+          <w:ins w:id="82" w:author="nyadav.idmworks@outlook.com" w:date="2020-04-26T17:06:00Z"/>
+          <w:lang w:val="en-IN"/>
+        </w:rPr>
+      </w:pPr>
+    </w:p>
+    <w:p>
+      <w:pPr>
+        <w:rPr>
+          <w:ins w:id="83" w:author="nyadav.idmworks@outlook.com" w:date="2020-04-26T17:07:00Z"/>
           <w:b/>
           <w:bCs/>
           <w:lang w:val="en-IN"/>
         </w:rPr>
       </w:pPr>
-      <w:ins w:id="82" w:author="nyadav.idmworks@outlook.com" w:date="2020-04-26T17:06:00Z">
+      <w:ins w:id="84" w:author="nyadav.idmworks@outlook.com" w:date="2020-04-26T17:06:00Z">
         <w:r>
           <w:rPr>
             <w:b/>
@@ -21242,7 +21270,7 @@
           <w:t>If your company is operated by the accountants (i.e major fi</w:t>
         </w:r>
       </w:ins>
-      <w:ins w:id="83" w:author="nyadav.idmworks@outlook.com" w:date="2020-04-26T17:07:00Z">
+      <w:ins w:id="85" w:author="nyadav.idmworks@outlook.com" w:date="2020-04-26T17:07:00Z">
         <w:r>
           <w:rPr>
             <w:b/>
@@ -21256,11 +21284,11 @@
     <w:p>
       <w:pPr>
         <w:rPr>
-          <w:ins w:id="84" w:author="nyadav.idmworks@outlook.com" w:date="2020-04-26T17:07:00Z"/>
-          <w:lang w:val="en-IN"/>
-          <w:rPrChange w:id="85" w:author="nyadav.idmworks@outlook.com" w:date="2020-04-26T17:07:00Z">
+          <w:ins w:id="86" w:author="nyadav.idmworks@outlook.com" w:date="2020-04-26T17:07:00Z"/>
+          <w:lang w:val="en-IN"/>
+          <w:rPrChange w:id="87" w:author="nyadav.idmworks@outlook.com" w:date="2020-04-26T17:07:00Z">
             <w:rPr>
-              <w:ins w:id="86" w:author="nyadav.idmworks@outlook.com" w:date="2020-04-26T17:07:00Z"/>
+              <w:ins w:id="88" w:author="nyadav.idmworks@outlook.com" w:date="2020-04-26T17:07:00Z"/>
               <w:b/>
               <w:bCs/>
               <w:lang w:val="en-IN"/>
@@ -21268,7 +21296,7 @@
           </w:rPrChange>
         </w:rPr>
       </w:pPr>
-      <w:ins w:id="87" w:author="nyadav.idmworks@outlook.com" w:date="2020-04-26T17:07:00Z">
+      <w:ins w:id="89" w:author="nyadav.idmworks@outlook.com" w:date="2020-04-26T17:07:00Z">
         <w:r>
           <w:rPr>
             <w:b/>
@@ -21284,7 +21312,7 @@
           <w:t xml:space="preserve">In that case – accountant should be making all the entries. E.g </w:t>
         </w:r>
       </w:ins>
-      <w:ins w:id="88" w:author="nyadav.idmworks@outlook.com" w:date="2020-04-26T17:08:00Z">
+      <w:ins w:id="90" w:author="nyadav.idmworks@outlook.com" w:date="2020-04-26T17:08:00Z">
         <w:r>
           <w:rPr>
             <w:lang w:val="en-IN"/>
@@ -21302,7 +21330,7 @@
     <w:p>
       <w:pPr>
         <w:rPr>
-          <w:ins w:id="89" w:author="nyadav.idmworks@outlook.com" w:date="2020-04-26T17:06:00Z"/>
+          <w:ins w:id="91" w:author="nyadav.idmworks@outlook.com" w:date="2020-04-26T17:06:00Z"/>
           <w:b/>
           <w:bCs/>
           <w:lang w:val="en-IN"/>
@@ -21312,11 +21340,11 @@
     <w:p>
       <w:pPr>
         <w:rPr>
-          <w:ins w:id="90" w:author="nyadav.idmworks@outlook.com" w:date="2020-04-26T16:58:00Z"/>
-          <w:lang w:val="en-IN"/>
-          <w:rPrChange w:id="91" w:author="nyadav.idmworks@outlook.com" w:date="2020-04-26T17:00:00Z">
+          <w:ins w:id="92" w:author="nyadav.idmworks@outlook.com" w:date="2020-04-26T16:58:00Z"/>
+          <w:lang w:val="en-IN"/>
+          <w:rPrChange w:id="93" w:author="nyadav.idmworks@outlook.com" w:date="2020-04-26T17:00:00Z">
             <w:rPr>
-              <w:ins w:id="92" w:author="nyadav.idmworks@outlook.com" w:date="2020-04-26T16:58:00Z"/>
+              <w:ins w:id="94" w:author="nyadav.idmworks@outlook.com" w:date="2020-04-26T16:58:00Z"/>
               <w:b/>
               <w:bCs/>
               <w:lang w:val="en-IN"/>

</xml_diff>

<commit_message>
Added the customer audit function for create invoice and create purchase
</commit_message>
<xml_diff>
--- a/doc/AN Tracker Backend_v1.1.docx
+++ b/doc/AN Tracker Backend_v1.1.docx
@@ -4532,6 +4532,7 @@
                 <w:tab w:val="left" w:pos="5306"/>
               </w:tabs>
               <w:rPr>
+                <w:ins w:id="18" w:author="nyadav.idmworks@outlook.com" w:date="2020-06-01T13:54:00Z"/>
                 <w:lang w:val="en-IN"/>
               </w:rPr>
             </w:pPr>
@@ -4541,6 +4542,16 @@
               </w:rPr>
               <w:t>Call updateUnpaidExpenseBalance(Operation) method</w:t>
             </w:r>
+          </w:p>
+          <w:p>
+            <w:pPr>
+              <w:tabs>
+                <w:tab w:val="left" w:pos="5306"/>
+              </w:tabs>
+              <w:rPr>
+                <w:lang w:val="en-IN"/>
+              </w:rPr>
+            </w:pPr>
           </w:p>
           <w:p>
             <w:pPr>
@@ -5414,7 +5425,7 @@
               </w:rPr>
               <w:t xml:space="preserve">) is updated and it’s current balance is </w:t>
             </w:r>
-            <w:del w:id="18" w:author="nyadav.idmworks@outlook.com" w:date="2020-04-30T18:07:00Z">
+            <w:del w:id="19" w:author="nyadav.idmworks@outlook.com" w:date="2020-04-30T18:07:00Z">
               <w:r>
                 <w:rPr>
                   <w:lang w:val="en-IN"/>
@@ -5422,20 +5433,12 @@
                 <w:delText xml:space="preserve">subtracted </w:delText>
               </w:r>
             </w:del>
-            <w:ins w:id="19" w:author="nyadav.idmworks@outlook.com" w:date="2020-04-30T18:07:00Z">
+            <w:ins w:id="20" w:author="nyadav.idmworks@outlook.com" w:date="2020-04-30T18:07:00Z">
               <w:r>
                 <w:rPr>
                   <w:lang w:val="en-IN"/>
                 </w:rPr>
-                <w:t>added</w:t>
-              </w:r>
-              <w:bookmarkStart w:id="20" w:name="_GoBack"/>
-              <w:bookmarkEnd w:id="20"/>
-              <w:r>
-                <w:rPr>
-                  <w:lang w:val="en-IN"/>
-                </w:rPr>
-                <w:t xml:space="preserve"> </w:t>
+                <w:t xml:space="preserve">added </w:t>
               </w:r>
             </w:ins>
             <w:r>
@@ -17178,9 +17181,436 @@
     <w:p>
       <w:pPr>
         <w:rPr>
-          <w:lang w:val="en-IN"/>
-        </w:rPr>
-      </w:pPr>
+          <w:ins w:id="42" w:author="nyadav.idmworks@outlook.com" w:date="2020-06-02T09:38:00Z"/>
+          <w:lang w:val="en-IN"/>
+        </w:rPr>
+      </w:pPr>
+    </w:p>
+    <w:p>
+      <w:pPr>
+        <w:pStyle w:val="Heading2"/>
+        <w:rPr>
+          <w:ins w:id="43" w:author="nyadav.idmworks@outlook.com" w:date="2020-06-02T09:39:00Z"/>
+          <w:lang w:val="en-IN"/>
+        </w:rPr>
+      </w:pPr>
+      <w:ins w:id="44" w:author="nyadav.idmworks@outlook.com" w:date="2020-06-02T09:38:00Z">
+        <w:r>
+          <w:rPr>
+            <w:lang w:val="en-IN"/>
+          </w:rPr>
+          <w:t>Au</w:t>
+        </w:r>
+      </w:ins>
+      <w:ins w:id="45" w:author="nyadav.idmworks@outlook.com" w:date="2020-06-02T09:39:00Z">
+        <w:r>
+          <w:rPr>
+            <w:lang w:val="en-IN"/>
+          </w:rPr>
+          <w:t xml:space="preserve">dit </w:t>
+        </w:r>
+      </w:ins>
+    </w:p>
+    <w:p>
+      <w:pPr>
+        <w:rPr>
+          <w:ins w:id="46" w:author="nyadav.idmworks@outlook.com" w:date="2020-06-02T09:39:00Z"/>
+          <w:lang w:val="en-IN"/>
+        </w:rPr>
+      </w:pPr>
+      <w:ins w:id="47" w:author="nyadav.idmworks@outlook.com" w:date="2020-06-02T09:39:00Z">
+        <w:r>
+          <w:rPr>
+            <w:lang w:val="en-IN"/>
+          </w:rPr>
+          <w:t>There will be two type of audit</w:t>
+        </w:r>
+      </w:ins>
+    </w:p>
+    <w:p>
+      <w:pPr>
+        <w:rPr>
+          <w:ins w:id="48" w:author="nyadav.idmworks@outlook.com" w:date="2020-06-02T09:39:00Z"/>
+          <w:b/>
+          <w:bCs/>
+          <w:lang w:val="en-IN"/>
+          <w:rPrChange w:id="49" w:author="nyadav.idmworks@outlook.com" w:date="2020-06-02T09:39:00Z">
+            <w:rPr>
+              <w:ins w:id="50" w:author="nyadav.idmworks@outlook.com" w:date="2020-06-02T09:39:00Z"/>
+              <w:lang w:val="en-IN"/>
+            </w:rPr>
+          </w:rPrChange>
+        </w:rPr>
+      </w:pPr>
+      <w:ins w:id="51" w:author="nyadav.idmworks@outlook.com" w:date="2020-06-02T09:39:00Z">
+        <w:r>
+          <w:rPr>
+            <w:b/>
+            <w:bCs/>
+            <w:lang w:val="en-IN"/>
+            <w:rPrChange w:id="52" w:author="nyadav.idmworks@outlook.com" w:date="2020-06-02T09:39:00Z">
+              <w:rPr>
+                <w:lang w:val="en-IN"/>
+              </w:rPr>
+            </w:rPrChange>
+          </w:rPr>
+          <w:t>Employee</w:t>
+        </w:r>
+      </w:ins>
+    </w:p>
+    <w:p>
+      <w:pPr>
+        <w:rPr>
+          <w:ins w:id="53" w:author="nyadav.idmworks@outlook.com" w:date="2020-06-02T09:44:00Z"/>
+          <w:lang w:val="en-IN"/>
+        </w:rPr>
+      </w:pPr>
+      <w:ins w:id="54" w:author="nyadav.idmworks@outlook.com" w:date="2020-06-02T09:39:00Z">
+        <w:r>
+          <w:rPr>
+            <w:lang w:val="en-IN"/>
+          </w:rPr>
+          <w:t>EmployeeID:</w:t>
+        </w:r>
+      </w:ins>
+    </w:p>
+    <w:p>
+      <w:pPr>
+        <w:rPr>
+          <w:ins w:id="55" w:author="nyadav.idmworks@outlook.com" w:date="2020-06-02T09:39:00Z"/>
+          <w:lang w:val="en-IN"/>
+        </w:rPr>
+      </w:pPr>
+      <w:ins w:id="56" w:author="nyadav.idmworks@outlook.com" w:date="2020-06-02T09:44:00Z">
+        <w:r>
+          <w:rPr>
+            <w:lang w:val="en-IN"/>
+          </w:rPr>
+          <w:t>AccountID:</w:t>
+        </w:r>
+      </w:ins>
+    </w:p>
+    <w:p>
+      <w:pPr>
+        <w:rPr>
+          <w:ins w:id="57" w:author="nyadav.idmworks@outlook.com" w:date="2020-06-02T09:39:00Z"/>
+          <w:lang w:val="en-IN"/>
+        </w:rPr>
+      </w:pPr>
+      <w:ins w:id="58" w:author="nyadav.idmworks@outlook.com" w:date="2020-06-02T09:39:00Z">
+        <w:r>
+          <w:rPr>
+            <w:lang w:val="en-IN"/>
+          </w:rPr>
+          <w:t>Type: (Pay, Receive)</w:t>
+        </w:r>
+      </w:ins>
+    </w:p>
+    <w:p>
+      <w:pPr>
+        <w:rPr>
+          <w:ins w:id="59" w:author="nyadav.idmworks@outlook.com" w:date="2020-06-02T09:39:00Z"/>
+          <w:lang w:val="en-IN"/>
+        </w:rPr>
+      </w:pPr>
+      <w:ins w:id="60" w:author="nyadav.idmworks@outlook.com" w:date="2020-06-02T09:39:00Z">
+        <w:r>
+          <w:rPr>
+            <w:lang w:val="en-IN"/>
+          </w:rPr>
+          <w:t>Amount:</w:t>
+        </w:r>
+      </w:ins>
+    </w:p>
+    <w:p>
+      <w:pPr>
+        <w:rPr>
+          <w:ins w:id="61" w:author="nyadav.idmworks@outlook.com" w:date="2020-06-02T09:40:00Z"/>
+          <w:lang w:val="en-IN"/>
+        </w:rPr>
+      </w:pPr>
+      <w:ins w:id="62" w:author="nyadav.idmworks@outlook.com" w:date="2020-06-02T09:40:00Z">
+        <w:r>
+          <w:rPr>
+            <w:lang w:val="en-IN"/>
+          </w:rPr>
+          <w:t>ForWhat</w:t>
+        </w:r>
+        <w:r>
+          <w:rPr>
+            <w:lang w:val="en-IN"/>
+          </w:rPr>
+          <w:t>:</w:t>
+        </w:r>
+      </w:ins>
+    </w:p>
+    <w:p>
+      <w:pPr>
+        <w:rPr>
+          <w:ins w:id="63" w:author="nyadav.idmworks@outlook.com" w:date="2020-06-02T09:40:00Z"/>
+          <w:lang w:val="en-IN"/>
+        </w:rPr>
+      </w:pPr>
+      <w:ins w:id="64" w:author="nyadav.idmworks@outlook.com" w:date="2020-06-02T09:40:00Z">
+        <w:r>
+          <w:rPr>
+            <w:lang w:val="en-IN"/>
+          </w:rPr>
+          <w:t>OtherParty</w:t>
+        </w:r>
+        <w:r>
+          <w:rPr>
+            <w:lang w:val="en-IN"/>
+          </w:rPr>
+          <w:t>:</w:t>
+        </w:r>
+      </w:ins>
+    </w:p>
+    <w:p>
+      <w:pPr>
+        <w:rPr>
+          <w:ins w:id="65" w:author="nyadav.idmworks@outlook.com" w:date="2020-06-02T09:40:00Z"/>
+          <w:lang w:val="en-IN"/>
+        </w:rPr>
+      </w:pPr>
+      <w:ins w:id="66" w:author="nyadav.idmworks@outlook.com" w:date="2020-06-02T09:40:00Z">
+        <w:r>
+          <w:rPr>
+            <w:lang w:val="en-IN"/>
+          </w:rPr>
+          <w:t>NewBalance</w:t>
+        </w:r>
+        <w:r>
+          <w:rPr>
+            <w:lang w:val="en-IN"/>
+          </w:rPr>
+          <w:t>:</w:t>
+        </w:r>
+      </w:ins>
+    </w:p>
+    <w:p>
+      <w:pPr>
+        <w:rPr>
+          <w:ins w:id="67" w:author="nyadav.idmworks@outlook.com" w:date="2020-06-02T09:39:00Z"/>
+          <w:lang w:val="en-IN"/>
+        </w:rPr>
+      </w:pPr>
+      <w:ins w:id="68" w:author="nyadav.idmworks@outlook.com" w:date="2020-06-02T09:40:00Z">
+        <w:r>
+          <w:rPr>
+            <w:lang w:val="en-IN"/>
+          </w:rPr>
+          <w:t>PreviousBalance</w:t>
+        </w:r>
+        <w:r>
+          <w:rPr>
+            <w:lang w:val="en-IN"/>
+          </w:rPr>
+          <w:t>:</w:t>
+        </w:r>
+      </w:ins>
+    </w:p>
+    <w:p>
+      <w:pPr>
+        <w:rPr>
+          <w:ins w:id="69" w:author="nyadav.idmworks@outlook.com" w:date="2020-06-02T09:45:00Z"/>
+          <w:b/>
+          <w:bCs/>
+          <w:lang w:val="en-IN"/>
+        </w:rPr>
+      </w:pPr>
+    </w:p>
+    <w:p>
+      <w:pPr>
+        <w:rPr>
+          <w:ins w:id="70" w:author="nyadav.idmworks@outlook.com" w:date="2020-06-02T09:45:00Z"/>
+          <w:b/>
+          <w:bCs/>
+          <w:lang w:val="en-IN"/>
+        </w:rPr>
+      </w:pPr>
+    </w:p>
+    <w:p>
+      <w:pPr>
+        <w:rPr>
+          <w:ins w:id="71" w:author="nyadav.idmworks@outlook.com" w:date="2020-06-02T09:39:00Z"/>
+          <w:b/>
+          <w:bCs/>
+          <w:lang w:val="en-IN"/>
+          <w:rPrChange w:id="72" w:author="nyadav.idmworks@outlook.com" w:date="2020-06-02T09:45:00Z">
+            <w:rPr>
+              <w:ins w:id="73" w:author="nyadav.idmworks@outlook.com" w:date="2020-06-02T09:39:00Z"/>
+              <w:lang w:val="en-IN"/>
+            </w:rPr>
+          </w:rPrChange>
+        </w:rPr>
+      </w:pPr>
+    </w:p>
+    <w:p>
+      <w:pPr>
+        <w:rPr>
+          <w:b/>
+          <w:bCs/>
+          <w:lang w:val="en-IN"/>
+          <w:rPrChange w:id="74" w:author="nyadav.idmworks@outlook.com" w:date="2020-06-02T09:45:00Z">
+            <w:rPr>
+              <w:lang w:val="en-IN"/>
+            </w:rPr>
+          </w:rPrChange>
+        </w:rPr>
+      </w:pPr>
+      <w:ins w:id="75" w:author="nyadav.idmworks@outlook.com" w:date="2020-06-02T09:39:00Z">
+        <w:r>
+          <w:rPr>
+            <w:b/>
+            <w:bCs/>
+            <w:lang w:val="en-IN"/>
+            <w:rPrChange w:id="76" w:author="nyadav.idmworks@outlook.com" w:date="2020-06-02T09:45:00Z">
+              <w:rPr>
+                <w:lang w:val="en-IN"/>
+              </w:rPr>
+            </w:rPrChange>
+          </w:rPr>
+          <w:lastRenderedPageBreak/>
+          <w:t xml:space="preserve">Customer </w:t>
+        </w:r>
+      </w:ins>
+    </w:p>
+    <w:p>
+      <w:pPr>
+        <w:rPr>
+          <w:ins w:id="77" w:author="nyadav.idmworks@outlook.com" w:date="2020-06-02T09:45:00Z"/>
+          <w:lang w:val="en-IN"/>
+        </w:rPr>
+      </w:pPr>
+      <w:ins w:id="78" w:author="nyadav.idmworks@outlook.com" w:date="2020-06-02T09:45:00Z">
+        <w:r>
+          <w:rPr>
+            <w:lang w:val="en-IN"/>
+          </w:rPr>
+          <w:t>CustomerID</w:t>
+        </w:r>
+        <w:bookmarkStart w:id="79" w:name="_GoBack"/>
+        <w:bookmarkEnd w:id="79"/>
+        <w:r>
+          <w:rPr>
+            <w:lang w:val="en-IN"/>
+          </w:rPr>
+          <w:t>:</w:t>
+        </w:r>
+      </w:ins>
+    </w:p>
+    <w:p>
+      <w:pPr>
+        <w:rPr>
+          <w:ins w:id="80" w:author="nyadav.idmworks@outlook.com" w:date="2020-06-02T09:45:00Z"/>
+          <w:lang w:val="en-IN"/>
+        </w:rPr>
+      </w:pPr>
+      <w:ins w:id="81" w:author="nyadav.idmworks@outlook.com" w:date="2020-06-02T09:45:00Z">
+        <w:r>
+          <w:rPr>
+            <w:lang w:val="en-IN"/>
+          </w:rPr>
+          <w:t>AccountID:</w:t>
+        </w:r>
+      </w:ins>
+    </w:p>
+    <w:p>
+      <w:pPr>
+        <w:rPr>
+          <w:ins w:id="82" w:author="nyadav.idmworks@outlook.com" w:date="2020-06-02T09:45:00Z"/>
+          <w:lang w:val="en-IN"/>
+        </w:rPr>
+      </w:pPr>
+      <w:ins w:id="83" w:author="nyadav.idmworks@outlook.com" w:date="2020-06-02T09:45:00Z">
+        <w:r>
+          <w:rPr>
+            <w:lang w:val="en-IN"/>
+          </w:rPr>
+          <w:t>Type: (Pay, Receive)</w:t>
+        </w:r>
+      </w:ins>
+    </w:p>
+    <w:p>
+      <w:pPr>
+        <w:rPr>
+          <w:ins w:id="84" w:author="nyadav.idmworks@outlook.com" w:date="2020-06-02T09:45:00Z"/>
+          <w:lang w:val="en-IN"/>
+        </w:rPr>
+      </w:pPr>
+      <w:ins w:id="85" w:author="nyadav.idmworks@outlook.com" w:date="2020-06-02T09:45:00Z">
+        <w:r>
+          <w:rPr>
+            <w:lang w:val="en-IN"/>
+          </w:rPr>
+          <w:t>Amount:</w:t>
+        </w:r>
+      </w:ins>
+    </w:p>
+    <w:p>
+      <w:pPr>
+        <w:rPr>
+          <w:ins w:id="86" w:author="nyadav.idmworks@outlook.com" w:date="2020-06-02T09:45:00Z"/>
+          <w:lang w:val="en-IN"/>
+        </w:rPr>
+      </w:pPr>
+      <w:ins w:id="87" w:author="nyadav.idmworks@outlook.com" w:date="2020-06-02T09:45:00Z">
+        <w:r>
+          <w:rPr>
+            <w:lang w:val="en-IN"/>
+          </w:rPr>
+          <w:t>ForWhat:</w:t>
+        </w:r>
+      </w:ins>
+    </w:p>
+    <w:p>
+      <w:pPr>
+        <w:rPr>
+          <w:ins w:id="88" w:author="nyadav.idmworks@outlook.com" w:date="2020-06-02T09:45:00Z"/>
+          <w:lang w:val="en-IN"/>
+        </w:rPr>
+      </w:pPr>
+      <w:ins w:id="89" w:author="nyadav.idmworks@outlook.com" w:date="2020-06-02T09:45:00Z">
+        <w:r>
+          <w:rPr>
+            <w:lang w:val="en-IN"/>
+          </w:rPr>
+          <w:t>OtherParty:</w:t>
+        </w:r>
+      </w:ins>
+    </w:p>
+    <w:p>
+      <w:pPr>
+        <w:rPr>
+          <w:ins w:id="90" w:author="nyadav.idmworks@outlook.com" w:date="2020-06-02T09:45:00Z"/>
+          <w:lang w:val="en-IN"/>
+        </w:rPr>
+      </w:pPr>
+      <w:ins w:id="91" w:author="nyadav.idmworks@outlook.com" w:date="2020-06-02T09:45:00Z">
+        <w:r>
+          <w:rPr>
+            <w:lang w:val="en-IN"/>
+          </w:rPr>
+          <w:t>NewBalance:</w:t>
+        </w:r>
+      </w:ins>
+    </w:p>
+    <w:p>
+      <w:pPr>
+        <w:rPr>
+          <w:ins w:id="92" w:author="nyadav.idmworks@outlook.com" w:date="2020-06-02T09:45:00Z"/>
+          <w:lang w:val="en-IN"/>
+        </w:rPr>
+      </w:pPr>
+      <w:ins w:id="93" w:author="nyadav.idmworks@outlook.com" w:date="2020-06-02T09:45:00Z">
+        <w:r>
+          <w:rPr>
+            <w:lang w:val="en-IN"/>
+          </w:rPr>
+          <w:t>PreviousBalance:</w:t>
+        </w:r>
+      </w:ins>
     </w:p>
     <w:p>
       <w:pPr>
@@ -20837,7 +21267,7 @@
     <w:p>
       <w:pPr>
         <w:rPr>
-          <w:ins w:id="42" w:author="nyadav.idmworks@outlook.com" w:date="2020-04-26T16:52:00Z"/>
+          <w:ins w:id="94" w:author="nyadav.idmworks@outlook.com" w:date="2020-04-26T16:52:00Z"/>
           <w:lang w:val="en-IN"/>
         </w:rPr>
       </w:pPr>
@@ -20889,13 +21319,13 @@
     <w:p>
       <w:pPr>
         <w:rPr>
-          <w:ins w:id="43" w:author="nyadav.idmworks@outlook.com" w:date="2020-04-26T16:52:00Z"/>
+          <w:ins w:id="95" w:author="nyadav.idmworks@outlook.com" w:date="2020-04-26T16:52:00Z"/>
           <w:b/>
           <w:bCs/>
           <w:lang w:val="en-IN"/>
         </w:rPr>
       </w:pPr>
-      <w:ins w:id="44" w:author="nyadav.idmworks@outlook.com" w:date="2020-04-26T16:52:00Z">
+      <w:ins w:id="96" w:author="nyadav.idmworks@outlook.com" w:date="2020-04-26T16:52:00Z">
         <w:r>
           <w:rPr>
             <w:b/>
@@ -20914,7 +21344,7 @@
           <w:t>If a customer paid me in two different accounts then how would I handle that ? Different cases c</w:t>
         </w:r>
       </w:ins>
-      <w:ins w:id="45" w:author="nyadav.idmworks@outlook.com" w:date="2020-04-26T16:53:00Z">
+      <w:ins w:id="97" w:author="nyadav.idmworks@outlook.com" w:date="2020-04-26T16:53:00Z">
         <w:r>
           <w:rPr>
             <w:b/>
@@ -20928,11 +21358,11 @@
     <w:p>
       <w:pPr>
         <w:rPr>
-          <w:ins w:id="46" w:author="nyadav.idmworks@outlook.com" w:date="2020-04-26T16:54:00Z"/>
-          <w:lang w:val="en-IN"/>
-        </w:rPr>
-      </w:pPr>
-      <w:ins w:id="47" w:author="nyadav.idmworks@outlook.com" w:date="2020-04-26T16:52:00Z">
+          <w:ins w:id="98" w:author="nyadav.idmworks@outlook.com" w:date="2020-04-26T16:54:00Z"/>
+          <w:lang w:val="en-IN"/>
+        </w:rPr>
+      </w:pPr>
+      <w:ins w:id="99" w:author="nyadav.idmworks@outlook.com" w:date="2020-04-26T16:52:00Z">
         <w:r>
           <w:rPr>
             <w:b/>
@@ -20942,11 +21372,11 @@
           <w:t xml:space="preserve">A: </w:t>
         </w:r>
       </w:ins>
-      <w:ins w:id="48" w:author="nyadav.idmworks@outlook.com" w:date="2020-04-26T16:54:00Z">
+      <w:ins w:id="100" w:author="nyadav.idmworks@outlook.com" w:date="2020-04-26T16:54:00Z">
         <w:r>
           <w:rPr>
             <w:lang w:val="en-IN"/>
-            <w:rPrChange w:id="49" w:author="nyadav.idmworks@outlook.com" w:date="2020-04-26T16:55:00Z">
+            <w:rPrChange w:id="101" w:author="nyadav.idmworks@outlook.com" w:date="2020-04-26T16:55:00Z">
               <w:rPr>
                 <w:b/>
                 <w:bCs/>
@@ -20967,11 +21397,11 @@
     <w:p>
       <w:pPr>
         <w:rPr>
-          <w:ins w:id="50" w:author="nyadav.idmworks@outlook.com" w:date="2020-04-26T16:54:00Z"/>
-          <w:lang w:val="en-IN"/>
-        </w:rPr>
-      </w:pPr>
-      <w:ins w:id="51" w:author="nyadav.idmworks@outlook.com" w:date="2020-04-26T16:54:00Z">
+          <w:ins w:id="102" w:author="nyadav.idmworks@outlook.com" w:date="2020-04-26T16:54:00Z"/>
+          <w:lang w:val="en-IN"/>
+        </w:rPr>
+      </w:pPr>
+      <w:ins w:id="103" w:author="nyadav.idmworks@outlook.com" w:date="2020-04-26T16:54:00Z">
         <w:r>
           <w:rPr>
             <w:lang w:val="en-IN"/>
@@ -20979,7 +21409,7 @@
           <w:t>Case1: You will create two transaction</w:t>
         </w:r>
       </w:ins>
-      <w:ins w:id="52" w:author="nyadav.idmworks@outlook.com" w:date="2020-04-26T16:55:00Z">
+      <w:ins w:id="104" w:author="nyadav.idmworks@outlook.com" w:date="2020-04-26T16:55:00Z">
         <w:r>
           <w:rPr>
             <w:lang w:val="en-IN"/>
@@ -20997,11 +21427,11 @@
     <w:p>
       <w:pPr>
         <w:rPr>
-          <w:ins w:id="53" w:author="nyadav.idmworks@outlook.com" w:date="2020-04-26T16:57:00Z"/>
-          <w:lang w:val="en-IN"/>
-        </w:rPr>
-      </w:pPr>
-      <w:ins w:id="54" w:author="nyadav.idmworks@outlook.com" w:date="2020-04-26T16:54:00Z">
+          <w:ins w:id="105" w:author="nyadav.idmworks@outlook.com" w:date="2020-04-26T16:57:00Z"/>
+          <w:lang w:val="en-IN"/>
+        </w:rPr>
+      </w:pPr>
+      <w:ins w:id="106" w:author="nyadav.idmworks@outlook.com" w:date="2020-04-26T16:54:00Z">
         <w:r>
           <w:rPr>
             <w:lang w:val="en-IN"/>
@@ -21009,7 +21439,7 @@
           <w:t>Case</w:t>
         </w:r>
       </w:ins>
-      <w:ins w:id="55" w:author="nyadav.idmworks@outlook.com" w:date="2020-04-26T16:55:00Z">
+      <w:ins w:id="107" w:author="nyadav.idmworks@outlook.com" w:date="2020-04-26T16:55:00Z">
         <w:r>
           <w:rPr>
             <w:lang w:val="en-IN"/>
@@ -21017,7 +21447,7 @@
           <w:t>2:</w:t>
         </w:r>
       </w:ins>
-      <w:ins w:id="56" w:author="nyadav.idmworks@outlook.com" w:date="2020-04-26T16:56:00Z">
+      <w:ins w:id="108" w:author="nyadav.idmworks@outlook.com" w:date="2020-04-26T16:56:00Z">
         <w:r>
           <w:rPr>
             <w:lang w:val="en-IN"/>
@@ -21025,7 +21455,7 @@
           <w:t xml:space="preserve"> Ideally other person should create the transaction from his login but in case not then you can create for yourself and </w:t>
         </w:r>
       </w:ins>
-      <w:ins w:id="57" w:author="nyadav.idmworks@outlook.com" w:date="2020-04-26T16:57:00Z">
+      <w:ins w:id="109" w:author="nyadav.idmworks@outlook.com" w:date="2020-04-26T16:57:00Z">
         <w:r>
           <w:rPr>
             <w:lang w:val="en-IN"/>
@@ -21037,11 +21467,11 @@
     <w:p>
       <w:pPr>
         <w:rPr>
-          <w:ins w:id="58" w:author="nyadav.idmworks@outlook.com" w:date="2020-04-26T16:57:00Z"/>
-          <w:lang w:val="en-IN"/>
-        </w:rPr>
-      </w:pPr>
-      <w:ins w:id="59" w:author="nyadav.idmworks@outlook.com" w:date="2020-04-26T16:57:00Z">
+          <w:ins w:id="110" w:author="nyadav.idmworks@outlook.com" w:date="2020-04-26T16:57:00Z"/>
+          <w:lang w:val="en-IN"/>
+        </w:rPr>
+      </w:pPr>
+      <w:ins w:id="111" w:author="nyadav.idmworks@outlook.com" w:date="2020-04-26T16:57:00Z">
         <w:r>
           <w:rPr>
             <w:lang w:val="en-IN"/>
@@ -21053,21 +21483,21 @@
     <w:p>
       <w:pPr>
         <w:rPr>
-          <w:ins w:id="60" w:author="nyadav.idmworks@outlook.com" w:date="2020-04-26T16:52:00Z"/>
-          <w:lang w:val="en-IN"/>
-        </w:rPr>
-      </w:pPr>
-    </w:p>
-    <w:p>
-      <w:pPr>
-        <w:rPr>
-          <w:ins w:id="61" w:author="nyadav.idmworks@outlook.com" w:date="2020-04-26T16:58:00Z"/>
+          <w:ins w:id="112" w:author="nyadav.idmworks@outlook.com" w:date="2020-04-26T16:52:00Z"/>
+          <w:lang w:val="en-IN"/>
+        </w:rPr>
+      </w:pPr>
+    </w:p>
+    <w:p>
+      <w:pPr>
+        <w:rPr>
+          <w:ins w:id="113" w:author="nyadav.idmworks@outlook.com" w:date="2020-04-26T16:58:00Z"/>
           <w:b/>
           <w:bCs/>
           <w:lang w:val="en-IN"/>
         </w:rPr>
       </w:pPr>
-      <w:ins w:id="62" w:author="nyadav.idmworks@outlook.com" w:date="2020-04-26T16:58:00Z">
+      <w:ins w:id="114" w:author="nyadav.idmworks@outlook.com" w:date="2020-04-26T16:58:00Z">
         <w:r>
           <w:rPr>
             <w:b/>
@@ -21097,11 +21527,11 @@
     <w:p>
       <w:pPr>
         <w:rPr>
-          <w:ins w:id="63" w:author="nyadav.idmworks@outlook.com" w:date="2020-04-26T17:00:00Z"/>
-          <w:lang w:val="en-IN"/>
-          <w:rPrChange w:id="64" w:author="nyadav.idmworks@outlook.com" w:date="2020-04-26T17:00:00Z">
+          <w:ins w:id="115" w:author="nyadav.idmworks@outlook.com" w:date="2020-04-26T17:00:00Z"/>
+          <w:lang w:val="en-IN"/>
+          <w:rPrChange w:id="116" w:author="nyadav.idmworks@outlook.com" w:date="2020-04-26T17:00:00Z">
             <w:rPr>
-              <w:ins w:id="65" w:author="nyadav.idmworks@outlook.com" w:date="2020-04-26T17:00:00Z"/>
+              <w:ins w:id="117" w:author="nyadav.idmworks@outlook.com" w:date="2020-04-26T17:00:00Z"/>
               <w:b/>
               <w:bCs/>
               <w:lang w:val="en-IN"/>
@@ -21109,7 +21539,7 @@
           </w:rPrChange>
         </w:rPr>
       </w:pPr>
-      <w:ins w:id="66" w:author="nyadav.idmworks@outlook.com" w:date="2020-04-26T16:59:00Z">
+      <w:ins w:id="118" w:author="nyadav.idmworks@outlook.com" w:date="2020-04-26T16:59:00Z">
         <w:r>
           <w:rPr>
             <w:b/>
@@ -21121,7 +21551,7 @@
         <w:r>
           <w:rPr>
             <w:lang w:val="en-IN"/>
-            <w:rPrChange w:id="67" w:author="nyadav.idmworks@outlook.com" w:date="2020-04-26T17:00:00Z">
+            <w:rPrChange w:id="119" w:author="nyadav.idmworks@outlook.com" w:date="2020-04-26T17:00:00Z">
               <w:rPr>
                 <w:b/>
                 <w:bCs/>
@@ -21132,11 +21562,11 @@
           <w:t>In this case assuming current account is owned by you (Owner)</w:t>
         </w:r>
       </w:ins>
-      <w:ins w:id="68" w:author="nyadav.idmworks@outlook.com" w:date="2020-04-26T17:00:00Z">
+      <w:ins w:id="120" w:author="nyadav.idmworks@outlook.com" w:date="2020-04-26T17:00:00Z">
         <w:r>
           <w:rPr>
             <w:lang w:val="en-IN"/>
-            <w:rPrChange w:id="69" w:author="nyadav.idmworks@outlook.com" w:date="2020-04-26T17:00:00Z">
+            <w:rPrChange w:id="121" w:author="nyadav.idmworks@outlook.com" w:date="2020-04-26T17:00:00Z">
               <w:rPr>
                 <w:b/>
                 <w:bCs/>
@@ -21151,11 +21581,11 @@
     <w:p>
       <w:pPr>
         <w:rPr>
-          <w:ins w:id="70" w:author="nyadav.idmworks@outlook.com" w:date="2020-04-26T17:00:00Z"/>
-          <w:lang w:val="en-IN"/>
-          <w:rPrChange w:id="71" w:author="nyadav.idmworks@outlook.com" w:date="2020-04-26T17:00:00Z">
+          <w:ins w:id="122" w:author="nyadav.idmworks@outlook.com" w:date="2020-04-26T17:00:00Z"/>
+          <w:lang w:val="en-IN"/>
+          <w:rPrChange w:id="123" w:author="nyadav.idmworks@outlook.com" w:date="2020-04-26T17:00:00Z">
             <w:rPr>
-              <w:ins w:id="72" w:author="nyadav.idmworks@outlook.com" w:date="2020-04-26T17:00:00Z"/>
+              <w:ins w:id="124" w:author="nyadav.idmworks@outlook.com" w:date="2020-04-26T17:00:00Z"/>
               <w:b/>
               <w:bCs/>
               <w:lang w:val="en-IN"/>
@@ -21163,11 +21593,11 @@
           </w:rPrChange>
         </w:rPr>
       </w:pPr>
-      <w:ins w:id="73" w:author="nyadav.idmworks@outlook.com" w:date="2020-04-26T17:00:00Z">
+      <w:ins w:id="125" w:author="nyadav.idmworks@outlook.com" w:date="2020-04-26T17:00:00Z">
         <w:r>
           <w:rPr>
             <w:lang w:val="en-IN"/>
-            <w:rPrChange w:id="74" w:author="nyadav.idmworks@outlook.com" w:date="2020-04-26T17:00:00Z">
+            <w:rPrChange w:id="126" w:author="nyadav.idmworks@outlook.com" w:date="2020-04-26T17:00:00Z">
               <w:rPr>
                 <w:b/>
                 <w:bCs/>
@@ -21182,11 +21612,11 @@
     <w:p>
       <w:pPr>
         <w:rPr>
-          <w:ins w:id="75" w:author="nyadav.idmworks@outlook.com" w:date="2020-04-26T17:01:00Z"/>
-          <w:lang w:val="en-IN"/>
-        </w:rPr>
-      </w:pPr>
-      <w:ins w:id="76" w:author="nyadav.idmworks@outlook.com" w:date="2020-04-26T17:00:00Z">
+          <w:ins w:id="127" w:author="nyadav.idmworks@outlook.com" w:date="2020-04-26T17:01:00Z"/>
+          <w:lang w:val="en-IN"/>
+        </w:rPr>
+      </w:pPr>
+      <w:ins w:id="128" w:author="nyadav.idmworks@outlook.com" w:date="2020-04-26T17:00:00Z">
         <w:r>
           <w:rPr>
             <w:lang w:val="en-IN"/>
@@ -21194,7 +21624,7 @@
           <w:t xml:space="preserve">One should be made </w:t>
         </w:r>
       </w:ins>
-      <w:ins w:id="77" w:author="nyadav.idmworks@outlook.com" w:date="2020-04-26T17:01:00Z">
+      <w:ins w:id="129" w:author="nyadav.idmworks@outlook.com" w:date="2020-04-26T17:01:00Z">
         <w:r>
           <w:rPr>
             <w:lang w:val="en-IN"/>
@@ -21202,7 +21632,7 @@
           <w:t>by the executive</w:t>
         </w:r>
       </w:ins>
-      <w:ins w:id="78" w:author="nyadav.idmworks@outlook.com" w:date="2020-04-26T17:02:00Z">
+      <w:ins w:id="130" w:author="nyadav.idmworks@outlook.com" w:date="2020-04-26T17:02:00Z">
         <w:r>
           <w:rPr>
             <w:lang w:val="en-IN"/>
@@ -21214,11 +21644,11 @@
     <w:p>
       <w:pPr>
         <w:rPr>
-          <w:ins w:id="79" w:author="nyadav.idmworks@outlook.com" w:date="2020-04-26T17:06:00Z"/>
-          <w:lang w:val="en-IN"/>
-        </w:rPr>
-      </w:pPr>
-      <w:ins w:id="80" w:author="nyadav.idmworks@outlook.com" w:date="2020-04-26T17:01:00Z">
+          <w:ins w:id="131" w:author="nyadav.idmworks@outlook.com" w:date="2020-04-26T17:06:00Z"/>
+          <w:lang w:val="en-IN"/>
+        </w:rPr>
+      </w:pPr>
+      <w:ins w:id="132" w:author="nyadav.idmworks@outlook.com" w:date="2020-04-26T17:01:00Z">
         <w:r>
           <w:rPr>
             <w:lang w:val="en-IN"/>
@@ -21226,7 +21656,7 @@
           <w:t xml:space="preserve">Other </w:t>
         </w:r>
       </w:ins>
-      <w:ins w:id="81" w:author="nyadav.idmworks@outlook.com" w:date="2020-04-26T17:02:00Z">
+      <w:ins w:id="133" w:author="nyadav.idmworks@outlook.com" w:date="2020-04-26T17:02:00Z">
         <w:r>
           <w:rPr>
             <w:lang w:val="en-IN"/>
@@ -21238,21 +21668,21 @@
     <w:p>
       <w:pPr>
         <w:rPr>
-          <w:ins w:id="82" w:author="nyadav.idmworks@outlook.com" w:date="2020-04-26T17:06:00Z"/>
-          <w:lang w:val="en-IN"/>
-        </w:rPr>
-      </w:pPr>
-    </w:p>
-    <w:p>
-      <w:pPr>
-        <w:rPr>
-          <w:ins w:id="83" w:author="nyadav.idmworks@outlook.com" w:date="2020-04-26T17:07:00Z"/>
+          <w:ins w:id="134" w:author="nyadav.idmworks@outlook.com" w:date="2020-04-26T17:06:00Z"/>
+          <w:lang w:val="en-IN"/>
+        </w:rPr>
+      </w:pPr>
+    </w:p>
+    <w:p>
+      <w:pPr>
+        <w:rPr>
+          <w:ins w:id="135" w:author="nyadav.idmworks@outlook.com" w:date="2020-04-26T17:07:00Z"/>
           <w:b/>
           <w:bCs/>
           <w:lang w:val="en-IN"/>
         </w:rPr>
       </w:pPr>
-      <w:ins w:id="84" w:author="nyadav.idmworks@outlook.com" w:date="2020-04-26T17:06:00Z">
+      <w:ins w:id="136" w:author="nyadav.idmworks@outlook.com" w:date="2020-04-26T17:06:00Z">
         <w:r>
           <w:rPr>
             <w:b/>
@@ -21270,7 +21700,7 @@
           <w:t>If your company is operated by the accountants (i.e major fi</w:t>
         </w:r>
       </w:ins>
-      <w:ins w:id="85" w:author="nyadav.idmworks@outlook.com" w:date="2020-04-26T17:07:00Z">
+      <w:ins w:id="137" w:author="nyadav.idmworks@outlook.com" w:date="2020-04-26T17:07:00Z">
         <w:r>
           <w:rPr>
             <w:b/>
@@ -21284,11 +21714,11 @@
     <w:p>
       <w:pPr>
         <w:rPr>
-          <w:ins w:id="86" w:author="nyadav.idmworks@outlook.com" w:date="2020-04-26T17:07:00Z"/>
-          <w:lang w:val="en-IN"/>
-          <w:rPrChange w:id="87" w:author="nyadav.idmworks@outlook.com" w:date="2020-04-26T17:07:00Z">
+          <w:ins w:id="138" w:author="nyadav.idmworks@outlook.com" w:date="2020-04-26T17:07:00Z"/>
+          <w:lang w:val="en-IN"/>
+          <w:rPrChange w:id="139" w:author="nyadav.idmworks@outlook.com" w:date="2020-04-26T17:07:00Z">
             <w:rPr>
-              <w:ins w:id="88" w:author="nyadav.idmworks@outlook.com" w:date="2020-04-26T17:07:00Z"/>
+              <w:ins w:id="140" w:author="nyadav.idmworks@outlook.com" w:date="2020-04-26T17:07:00Z"/>
               <w:b/>
               <w:bCs/>
               <w:lang w:val="en-IN"/>
@@ -21296,7 +21726,7 @@
           </w:rPrChange>
         </w:rPr>
       </w:pPr>
-      <w:ins w:id="89" w:author="nyadav.idmworks@outlook.com" w:date="2020-04-26T17:07:00Z">
+      <w:ins w:id="141" w:author="nyadav.idmworks@outlook.com" w:date="2020-04-26T17:07:00Z">
         <w:r>
           <w:rPr>
             <w:b/>
@@ -21312,7 +21742,7 @@
           <w:t xml:space="preserve">In that case – accountant should be making all the entries. E.g </w:t>
         </w:r>
       </w:ins>
-      <w:ins w:id="90" w:author="nyadav.idmworks@outlook.com" w:date="2020-04-26T17:08:00Z">
+      <w:ins w:id="142" w:author="nyadav.idmworks@outlook.com" w:date="2020-04-26T17:08:00Z">
         <w:r>
           <w:rPr>
             <w:lang w:val="en-IN"/>
@@ -21330,7 +21760,7 @@
     <w:p>
       <w:pPr>
         <w:rPr>
-          <w:ins w:id="91" w:author="nyadav.idmworks@outlook.com" w:date="2020-04-26T17:06:00Z"/>
+          <w:ins w:id="143" w:author="nyadav.idmworks@outlook.com" w:date="2020-04-26T17:06:00Z"/>
           <w:b/>
           <w:bCs/>
           <w:lang w:val="en-IN"/>
@@ -21340,11 +21770,11 @@
     <w:p>
       <w:pPr>
         <w:rPr>
-          <w:ins w:id="92" w:author="nyadav.idmworks@outlook.com" w:date="2020-04-26T16:58:00Z"/>
-          <w:lang w:val="en-IN"/>
-          <w:rPrChange w:id="93" w:author="nyadav.idmworks@outlook.com" w:date="2020-04-26T17:00:00Z">
+          <w:ins w:id="144" w:author="nyadav.idmworks@outlook.com" w:date="2020-04-26T16:58:00Z"/>
+          <w:lang w:val="en-IN"/>
+          <w:rPrChange w:id="145" w:author="nyadav.idmworks@outlook.com" w:date="2020-04-26T17:00:00Z">
             <w:rPr>
-              <w:ins w:id="94" w:author="nyadav.idmworks@outlook.com" w:date="2020-04-26T16:58:00Z"/>
+              <w:ins w:id="146" w:author="nyadav.idmworks@outlook.com" w:date="2020-04-26T16:58:00Z"/>
               <w:b/>
               <w:bCs/>
               <w:lang w:val="en-IN"/>

</xml_diff>